<commit_message>
Add more detail to a reccomended change
</commit_message>
<xml_diff>
--- a/design-docs/(Draft) Engine Recommendations.docx
+++ b/design-docs/(Draft) Engine Recommendations.docx
@@ -19,12 +19,7 @@
     <w:p/>
     <w:p>
       <w:r>
-        <w:t xml:space="preserve">Changes to </w:t>
-      </w:r>
-      <w:bookmarkStart w:id="0" w:name="_GoBack"/>
-      <w:bookmarkEnd w:id="0"/>
-      <w:r>
-        <w:t>be made:</w:t>
+        <w:t>Changes to be made:</w:t>
       </w:r>
     </w:p>
     <w:p>
@@ -46,6 +41,30 @@
       <w:r>
         <w:t xml:space="preserve"> that allows us to efficiently and safely retrieve all actors that are currently on the map</w:t>
       </w:r>
+      <w:r>
+        <w:t xml:space="preserve">, currently we </w:t>
+      </w:r>
+      <w:proofErr w:type="gramStart"/>
+      <w:r>
+        <w:t>have to</w:t>
+      </w:r>
+      <w:proofErr w:type="gramEnd"/>
+      <w:r>
+        <w:t xml:space="preserve"> traverse the map and manually do this, which is inefficient. (unless there </w:t>
+      </w:r>
+      <w:proofErr w:type="spellStart"/>
+      <w:proofErr w:type="gramStart"/>
+      <w:r>
+        <w:t>all ready</w:t>
+      </w:r>
+      <w:proofErr w:type="spellEnd"/>
+      <w:proofErr w:type="gramEnd"/>
+      <w:r>
+        <w:t xml:space="preserve"> is</w:t>
+      </w:r>
+      <w:r>
+        <w:t xml:space="preserve"> – not sure)</w:t>
+      </w:r>
     </w:p>
     <w:p>
       <w:pPr>
@@ -55,6 +74,8 @@
           <w:numId w:val="1"/>
         </w:numPr>
       </w:pPr>
+      <w:bookmarkStart w:id="0" w:name="_GoBack"/>
+      <w:bookmarkEnd w:id="0"/>
     </w:p>
     <w:sectPr>
       <w:pgSz w:w="11906" w:h="16838"/>
@@ -310,6 +331,7 @@
     <w:lsdException w:name="HTML Sample" w:semiHidden="1" w:unhideWhenUsed="1"/>
     <w:lsdException w:name="HTML Typewriter" w:semiHidden="1" w:unhideWhenUsed="1"/>
     <w:lsdException w:name="HTML Variable" w:semiHidden="1" w:unhideWhenUsed="1"/>
+    <w:lsdException w:name="Normal Table" w:semiHidden="1" w:unhideWhenUsed="1"/>
     <w:lsdException w:name="annotation subject" w:semiHidden="1" w:unhideWhenUsed="1"/>
     <w:lsdException w:name="No List" w:semiHidden="1" w:unhideWhenUsed="1"/>
     <w:lsdException w:name="Outline List 1" w:semiHidden="1" w:unhideWhenUsed="1"/>
@@ -355,9 +377,11 @@
     <w:lsdException w:name="Table Subtle 1" w:semiHidden="1" w:unhideWhenUsed="1"/>
     <w:lsdException w:name="Table Subtle 2" w:semiHidden="1" w:unhideWhenUsed="1"/>
     <w:lsdException w:name="Table Web 1" w:semiHidden="1" w:unhideWhenUsed="1"/>
+    <w:lsdException w:name="Table Web 2" w:semiHidden="1" w:unhideWhenUsed="1"/>
     <w:lsdException w:name="Table Web 3" w:semiHidden="1" w:unhideWhenUsed="1"/>
     <w:lsdException w:name="Balloon Text" w:semiHidden="1" w:unhideWhenUsed="1"/>
     <w:lsdException w:name="Table Grid" w:uiPriority="39"/>
+    <w:lsdException w:name="Table Theme" w:semiHidden="1" w:unhideWhenUsed="1"/>
     <w:lsdException w:name="Placeholder Text" w:semiHidden="1"/>
     <w:lsdException w:name="No Spacing" w:uiPriority="1" w:qFormat="1"/>
     <w:lsdException w:name="Light Shading" w:uiPriority="60"/>

</xml_diff>

<commit_message>
Update (Draft) Engine Recommendations.docx
</commit_message>
<xml_diff>
--- a/design-docs/(Draft) Engine Recommendations.docx
+++ b/design-docs/(Draft) Engine Recommendations.docx
@@ -8,11 +8,9 @@
       </w:r>
     </w:p>
     <w:p>
-      <w:proofErr w:type="gramStart"/>
       <w:r>
         <w:t>Pros?:</w:t>
       </w:r>
-      <w:proofErr w:type="gramEnd"/>
     </w:p>
     <w:p/>
     <w:p/>
@@ -31,36 +29,15 @@
         </w:numPr>
       </w:pPr>
       <w:r>
-        <w:t xml:space="preserve">There should be a method in </w:t>
-      </w:r>
-      <w:proofErr w:type="spellStart"/>
-      <w:r>
-        <w:t>GameMap</w:t>
-      </w:r>
-      <w:proofErr w:type="spellEnd"/>
-      <w:r>
-        <w:t xml:space="preserve"> that allows us to efficiently and safely retrieve all actors that are currently on the map</w:t>
+        <w:t>There should be a method in GameMap that allows us to efficiently and safely retrieve all actors that are currently on the map</w:t>
       </w:r>
       <w:r>
-        <w:t xml:space="preserve">, currently we </w:t>
+        <w:t xml:space="preserve"> as a collection that we can use</w:t>
       </w:r>
-      <w:proofErr w:type="gramStart"/>
+      <w:bookmarkStart w:id="0" w:name="_GoBack"/>
+      <w:bookmarkEnd w:id="0"/>
       <w:r>
-        <w:t>have to</w:t>
-      </w:r>
-      <w:proofErr w:type="gramEnd"/>
-      <w:r>
-        <w:t xml:space="preserve"> traverse the map and manually do this, which is inefficient. (unless there </w:t>
-      </w:r>
-      <w:proofErr w:type="spellStart"/>
-      <w:proofErr w:type="gramStart"/>
-      <w:r>
-        <w:t>all ready</w:t>
-      </w:r>
-      <w:proofErr w:type="spellEnd"/>
-      <w:proofErr w:type="gramEnd"/>
-      <w:r>
-        <w:t xml:space="preserve"> is</w:t>
+        <w:t>, currently we have to traverse the map and manually do this, which is inefficient. (unless there all ready is</w:t>
       </w:r>
       <w:r>
         <w:t xml:space="preserve"> – not sure)</w:t>
@@ -74,8 +51,6 @@
           <w:numId w:val="1"/>
         </w:numPr>
       </w:pPr>
-      <w:bookmarkStart w:id="0" w:name="_GoBack"/>
-      <w:bookmarkEnd w:id="0"/>
     </w:p>
     <w:sectPr>
       <w:pgSz w:w="11906" w:h="16838"/>

</xml_diff>

<commit_message>
Added suggestions to engine recommendations doc
</commit_message>
<xml_diff>
--- a/design-docs/(Draft) Engine Recommendations.docx
+++ b/design-docs/(Draft) Engine Recommendations.docx
@@ -1,6 +1,6 @@
 
 <file path=word/document.xml><?xml version="1.0" encoding="utf-8"?>
-<w:document xmlns:wpc="http://schemas.microsoft.com/office/word/2010/wordprocessingCanvas" xmlns:cx="http://schemas.microsoft.com/office/drawing/2014/chartex" xmlns:cx1="http://schemas.microsoft.com/office/drawing/2015/9/8/chartex" xmlns:cx2="http://schemas.microsoft.com/office/drawing/2015/10/21/chartex" xmlns:cx3="http://schemas.microsoft.com/office/drawing/2016/5/9/chartex" xmlns:cx4="http://schemas.microsoft.com/office/drawing/2016/5/10/chartex" xmlns:cx5="http://schemas.microsoft.com/office/drawing/2016/5/11/chartex" xmlns:cx6="http://schemas.microsoft.com/office/drawing/2016/5/12/chartex" xmlns:cx7="http://schemas.microsoft.com/office/drawing/2016/5/13/chartex" xmlns:cx8="http://schemas.microsoft.com/office/drawing/2016/5/14/chartex" xmlns:mc="http://schemas.openxmlformats.org/markup-compatibility/2006" xmlns:aink="http://schemas.microsoft.com/office/drawing/2016/ink" xmlns:am3d="http://schemas.microsoft.com/office/drawing/2017/model3d" xmlns:o="urn:schemas-microsoft-com:office:office" xmlns:r="http://schemas.openxmlformats.org/officeDocument/2006/relationships" xmlns:m="http://schemas.openxmlformats.org/officeDocument/2006/math" xmlns:v="urn:schemas-microsoft-com:vml" xmlns:wp14="http://schemas.microsoft.com/office/word/2010/wordprocessingDrawing" xmlns:wp="http://schemas.openxmlformats.org/drawingml/2006/wordprocessingDrawing" xmlns:w10="urn:schemas-microsoft-com:office:word" xmlns:w="http://schemas.openxmlformats.org/wordprocessingml/2006/main" xmlns:w14="http://schemas.microsoft.com/office/word/2010/wordml" xmlns:w15="http://schemas.microsoft.com/office/word/2012/wordml" xmlns:w16cid="http://schemas.microsoft.com/office/word/2016/wordml/cid" xmlns:w16se="http://schemas.microsoft.com/office/word/2015/wordml/symex" xmlns:wpg="http://schemas.microsoft.com/office/word/2010/wordprocessingGroup" xmlns:wpi="http://schemas.microsoft.com/office/word/2010/wordprocessingInk" xmlns:wne="http://schemas.microsoft.com/office/word/2006/wordml" xmlns:wps="http://schemas.microsoft.com/office/word/2010/wordprocessingShape" mc:Ignorable="w14 w15 w16se w16cid wp14">
+<w:document xmlns:wpc="http://schemas.microsoft.com/office/word/2010/wordprocessingCanvas" xmlns:cx="http://schemas.microsoft.com/office/drawing/2014/chartex" xmlns:cx1="http://schemas.microsoft.com/office/drawing/2015/9/8/chartex" xmlns:cx2="http://schemas.microsoft.com/office/drawing/2015/10/21/chartex" xmlns:cx3="http://schemas.microsoft.com/office/drawing/2016/5/9/chartex" xmlns:cx4="http://schemas.microsoft.com/office/drawing/2016/5/10/chartex" xmlns:cx5="http://schemas.microsoft.com/office/drawing/2016/5/11/chartex" xmlns:cx6="http://schemas.microsoft.com/office/drawing/2016/5/12/chartex" xmlns:cx7="http://schemas.microsoft.com/office/drawing/2016/5/13/chartex" xmlns:cx8="http://schemas.microsoft.com/office/drawing/2016/5/14/chartex" xmlns:mc="http://schemas.openxmlformats.org/markup-compatibility/2006" xmlns:aink="http://schemas.microsoft.com/office/drawing/2016/ink" xmlns:am3d="http://schemas.microsoft.com/office/drawing/2017/model3d" xmlns:o="urn:schemas-microsoft-com:office:office" xmlns:r="http://schemas.openxmlformats.org/officeDocument/2006/relationships" xmlns:m="http://schemas.openxmlformats.org/officeDocument/2006/math" xmlns:v="urn:schemas-microsoft-com:vml" xmlns:wp14="http://schemas.microsoft.com/office/word/2010/wordprocessingDrawing" xmlns:wp="http://schemas.openxmlformats.org/drawingml/2006/wordprocessingDrawing" xmlns:w10="urn:schemas-microsoft-com:office:word" xmlns:w="http://schemas.openxmlformats.org/wordprocessingml/2006/main" xmlns:w14="http://schemas.microsoft.com/office/word/2010/wordml" xmlns:w15="http://schemas.microsoft.com/office/word/2012/wordml" xmlns:w16cex="http://schemas.microsoft.com/office/word/2018/wordml/cex" xmlns:w16cid="http://schemas.microsoft.com/office/word/2016/wordml/cid" xmlns:w16="http://schemas.microsoft.com/office/word/2018/wordml" xmlns:w16se="http://schemas.microsoft.com/office/word/2015/wordml/symex" xmlns:wpg="http://schemas.microsoft.com/office/word/2010/wordprocessingGroup" xmlns:wpi="http://schemas.microsoft.com/office/word/2010/wordprocessingInk" xmlns:wne="http://schemas.microsoft.com/office/word/2006/wordml" xmlns:wps="http://schemas.microsoft.com/office/word/2010/wordprocessingShape" mc:Ignorable="w14 w15 w16se w16cid w16 w16cex wp14">
   <w:body>
     <w:p>
       <w:r>
@@ -34,13 +34,14 @@
       <w:r>
         <w:t xml:space="preserve"> as a collection that we can use</w:t>
       </w:r>
-      <w:bookmarkStart w:id="0" w:name="_GoBack"/>
-      <w:bookmarkEnd w:id="0"/>
       <w:r>
         <w:t>, currently we have to traverse the map and manually do this, which is inefficient. (unless there all ready is</w:t>
       </w:r>
       <w:r>
         <w:t xml:space="preserve"> – not sure)</w:t>
+      </w:r>
+      <w:r>
+        <w:t xml:space="preserve"> (I looked for one and if there is, I didn’t find it. I think we’re safe saying there isn’t one – PM)</w:t>
       </w:r>
     </w:p>
     <w:p>
@@ -51,6 +52,36 @@
           <w:numId w:val="1"/>
         </w:numPr>
       </w:pPr>
+      <w:r>
+        <w:t>The Menu class should have multiple constructors, allowing for a variety of inputs and user choices not limited only to the Action class. If sub-menus are being used, not every choice needs to result in an action.</w:t>
+      </w:r>
+    </w:p>
+    <w:p>
+      <w:pPr>
+        <w:pStyle w:val="ListParagraph"/>
+        <w:numPr>
+          <w:ilvl w:val="0"/>
+          <w:numId w:val="1"/>
+        </w:numPr>
+      </w:pPr>
+      <w:r>
+        <w:t>More interfaces could be created – for example, a Menu interface could allow the user to resolve the problem listed above to their own specifications. Location and Weapon interfaces could also be useful. As well as allowing the user to customise the engine more easily, this could also introduce better adherence to the Dependency Inversion Principle.</w:t>
+      </w:r>
+    </w:p>
+    <w:p>
+      <w:pPr>
+        <w:pStyle w:val="ListParagraph"/>
+        <w:numPr>
+          <w:ilvl w:val="0"/>
+          <w:numId w:val="1"/>
+        </w:numPr>
+      </w:pPr>
+      <w:r>
+        <w:t xml:space="preserve"> Item allowableActions can be used by an actor even if they haven’t picked the item up – they just need to be standing in the same space. While this works for some features, there should be another similar property that </w:t>
+      </w:r>
+      <w:r>
+        <w:t>lets an Actor use an item’s associated action only if they are holding it.</w:t>
+      </w:r>
     </w:p>
     <w:sectPr>
       <w:pgSz w:w="11906" w:h="16838"/>
@@ -62,8 +93,58 @@
 </w:document>
 </file>
 
+<file path=word/endnotes.xml><?xml version="1.0" encoding="utf-8"?>
+<w:endnotes xmlns:wpc="http://schemas.microsoft.com/office/word/2010/wordprocessingCanvas" xmlns:cx="http://schemas.microsoft.com/office/drawing/2014/chartex" xmlns:cx1="http://schemas.microsoft.com/office/drawing/2015/9/8/chartex" xmlns:cx2="http://schemas.microsoft.com/office/drawing/2015/10/21/chartex" xmlns:cx3="http://schemas.microsoft.com/office/drawing/2016/5/9/chartex" xmlns:cx4="http://schemas.microsoft.com/office/drawing/2016/5/10/chartex" xmlns:cx5="http://schemas.microsoft.com/office/drawing/2016/5/11/chartex" xmlns:cx6="http://schemas.microsoft.com/office/drawing/2016/5/12/chartex" xmlns:cx7="http://schemas.microsoft.com/office/drawing/2016/5/13/chartex" xmlns:cx8="http://schemas.microsoft.com/office/drawing/2016/5/14/chartex" xmlns:mc="http://schemas.openxmlformats.org/markup-compatibility/2006" xmlns:aink="http://schemas.microsoft.com/office/drawing/2016/ink" xmlns:am3d="http://schemas.microsoft.com/office/drawing/2017/model3d" xmlns:o="urn:schemas-microsoft-com:office:office" xmlns:r="http://schemas.openxmlformats.org/officeDocument/2006/relationships" xmlns:m="http://schemas.openxmlformats.org/officeDocument/2006/math" xmlns:v="urn:schemas-microsoft-com:vml" xmlns:wp14="http://schemas.microsoft.com/office/word/2010/wordprocessingDrawing" xmlns:wp="http://schemas.openxmlformats.org/drawingml/2006/wordprocessingDrawing" xmlns:w10="urn:schemas-microsoft-com:office:word" xmlns:w="http://schemas.openxmlformats.org/wordprocessingml/2006/main" xmlns:w14="http://schemas.microsoft.com/office/word/2010/wordml" xmlns:w15="http://schemas.microsoft.com/office/word/2012/wordml" xmlns:w16cex="http://schemas.microsoft.com/office/word/2018/wordml/cex" xmlns:w16cid="http://schemas.microsoft.com/office/word/2016/wordml/cid" xmlns:w16="http://schemas.microsoft.com/office/word/2018/wordml" xmlns:w16se="http://schemas.microsoft.com/office/word/2015/wordml/symex" xmlns:wpg="http://schemas.microsoft.com/office/word/2010/wordprocessingGroup" xmlns:wpi="http://schemas.microsoft.com/office/word/2010/wordprocessingInk" xmlns:wne="http://schemas.microsoft.com/office/word/2006/wordml" xmlns:wps="http://schemas.microsoft.com/office/word/2010/wordprocessingShape" mc:Ignorable="w14 w15 w16se w16cid w16 w16cex wp14">
+  <w:endnote w:type="separator" w:id="-1">
+    <w:p>
+      <w:pPr>
+        <w:spacing w:after="0" w:line="240" w:lineRule="auto"/>
+      </w:pPr>
+      <w:r>
+        <w:separator/>
+      </w:r>
+    </w:p>
+  </w:endnote>
+  <w:endnote w:type="continuationSeparator" w:id="0">
+    <w:p>
+      <w:pPr>
+        <w:spacing w:after="0" w:line="240" w:lineRule="auto"/>
+      </w:pPr>
+      <w:r>
+        <w:continuationSeparator/>
+      </w:r>
+    </w:p>
+  </w:endnote>
+</w:endnotes>
+</file>
+
+<file path=word/footnotes.xml><?xml version="1.0" encoding="utf-8"?>
+<w:footnotes xmlns:wpc="http://schemas.microsoft.com/office/word/2010/wordprocessingCanvas" xmlns:cx="http://schemas.microsoft.com/office/drawing/2014/chartex" xmlns:cx1="http://schemas.microsoft.com/office/drawing/2015/9/8/chartex" xmlns:cx2="http://schemas.microsoft.com/office/drawing/2015/10/21/chartex" xmlns:cx3="http://schemas.microsoft.com/office/drawing/2016/5/9/chartex" xmlns:cx4="http://schemas.microsoft.com/office/drawing/2016/5/10/chartex" xmlns:cx5="http://schemas.microsoft.com/office/drawing/2016/5/11/chartex" xmlns:cx6="http://schemas.microsoft.com/office/drawing/2016/5/12/chartex" xmlns:cx7="http://schemas.microsoft.com/office/drawing/2016/5/13/chartex" xmlns:cx8="http://schemas.microsoft.com/office/drawing/2016/5/14/chartex" xmlns:mc="http://schemas.openxmlformats.org/markup-compatibility/2006" xmlns:aink="http://schemas.microsoft.com/office/drawing/2016/ink" xmlns:am3d="http://schemas.microsoft.com/office/drawing/2017/model3d" xmlns:o="urn:schemas-microsoft-com:office:office" xmlns:r="http://schemas.openxmlformats.org/officeDocument/2006/relationships" xmlns:m="http://schemas.openxmlformats.org/officeDocument/2006/math" xmlns:v="urn:schemas-microsoft-com:vml" xmlns:wp14="http://schemas.microsoft.com/office/word/2010/wordprocessingDrawing" xmlns:wp="http://schemas.openxmlformats.org/drawingml/2006/wordprocessingDrawing" xmlns:w10="urn:schemas-microsoft-com:office:word" xmlns:w="http://schemas.openxmlformats.org/wordprocessingml/2006/main" xmlns:w14="http://schemas.microsoft.com/office/word/2010/wordml" xmlns:w15="http://schemas.microsoft.com/office/word/2012/wordml" xmlns:w16cex="http://schemas.microsoft.com/office/word/2018/wordml/cex" xmlns:w16cid="http://schemas.microsoft.com/office/word/2016/wordml/cid" xmlns:w16="http://schemas.microsoft.com/office/word/2018/wordml" xmlns:w16se="http://schemas.microsoft.com/office/word/2015/wordml/symex" xmlns:wpg="http://schemas.microsoft.com/office/word/2010/wordprocessingGroup" xmlns:wpi="http://schemas.microsoft.com/office/word/2010/wordprocessingInk" xmlns:wne="http://schemas.microsoft.com/office/word/2006/wordml" xmlns:wps="http://schemas.microsoft.com/office/word/2010/wordprocessingShape" mc:Ignorable="w14 w15 w16se w16cid w16 w16cex wp14">
+  <w:footnote w:type="separator" w:id="-1">
+    <w:p>
+      <w:pPr>
+        <w:spacing w:after="0" w:line="240" w:lineRule="auto"/>
+      </w:pPr>
+      <w:r>
+        <w:separator/>
+      </w:r>
+    </w:p>
+  </w:footnote>
+  <w:footnote w:type="continuationSeparator" w:id="0">
+    <w:p>
+      <w:pPr>
+        <w:spacing w:after="0" w:line="240" w:lineRule="auto"/>
+      </w:pPr>
+      <w:r>
+        <w:continuationSeparator/>
+      </w:r>
+    </w:p>
+  </w:footnote>
+</w:footnotes>
+</file>
+
 <file path=word/numbering.xml><?xml version="1.0" encoding="utf-8"?>
-<w:numbering xmlns:wpc="http://schemas.microsoft.com/office/word/2010/wordprocessingCanvas" xmlns:cx="http://schemas.microsoft.com/office/drawing/2014/chartex" xmlns:cx1="http://schemas.microsoft.com/office/drawing/2015/9/8/chartex" xmlns:cx2="http://schemas.microsoft.com/office/drawing/2015/10/21/chartex" xmlns:cx3="http://schemas.microsoft.com/office/drawing/2016/5/9/chartex" xmlns:cx4="http://schemas.microsoft.com/office/drawing/2016/5/10/chartex" xmlns:cx5="http://schemas.microsoft.com/office/drawing/2016/5/11/chartex" xmlns:cx6="http://schemas.microsoft.com/office/drawing/2016/5/12/chartex" xmlns:cx7="http://schemas.microsoft.com/office/drawing/2016/5/13/chartex" xmlns:cx8="http://schemas.microsoft.com/office/drawing/2016/5/14/chartex" xmlns:mc="http://schemas.openxmlformats.org/markup-compatibility/2006" xmlns:aink="http://schemas.microsoft.com/office/drawing/2016/ink" xmlns:am3d="http://schemas.microsoft.com/office/drawing/2017/model3d" xmlns:o="urn:schemas-microsoft-com:office:office" xmlns:r="http://schemas.openxmlformats.org/officeDocument/2006/relationships" xmlns:m="http://schemas.openxmlformats.org/officeDocument/2006/math" xmlns:v="urn:schemas-microsoft-com:vml" xmlns:wp14="http://schemas.microsoft.com/office/word/2010/wordprocessingDrawing" xmlns:wp="http://schemas.openxmlformats.org/drawingml/2006/wordprocessingDrawing" xmlns:w10="urn:schemas-microsoft-com:office:word" xmlns:w="http://schemas.openxmlformats.org/wordprocessingml/2006/main" xmlns:w14="http://schemas.microsoft.com/office/word/2010/wordml" xmlns:w15="http://schemas.microsoft.com/office/word/2012/wordml" xmlns:w16cid="http://schemas.microsoft.com/office/word/2016/wordml/cid" xmlns:w16se="http://schemas.microsoft.com/office/word/2015/wordml/symex" xmlns:wpg="http://schemas.microsoft.com/office/word/2010/wordprocessingGroup" xmlns:wpi="http://schemas.microsoft.com/office/word/2010/wordprocessingInk" xmlns:wne="http://schemas.microsoft.com/office/word/2006/wordml" xmlns:wps="http://schemas.microsoft.com/office/word/2010/wordprocessingShape" mc:Ignorable="w14 w15 w16se w16cid wp14">
+<w:numbering xmlns:wpc="http://schemas.microsoft.com/office/word/2010/wordprocessingCanvas" xmlns:cx="http://schemas.microsoft.com/office/drawing/2014/chartex" xmlns:cx1="http://schemas.microsoft.com/office/drawing/2015/9/8/chartex" xmlns:cx2="http://schemas.microsoft.com/office/drawing/2015/10/21/chartex" xmlns:cx3="http://schemas.microsoft.com/office/drawing/2016/5/9/chartex" xmlns:cx4="http://schemas.microsoft.com/office/drawing/2016/5/10/chartex" xmlns:cx5="http://schemas.microsoft.com/office/drawing/2016/5/11/chartex" xmlns:cx6="http://schemas.microsoft.com/office/drawing/2016/5/12/chartex" xmlns:cx7="http://schemas.microsoft.com/office/drawing/2016/5/13/chartex" xmlns:cx8="http://schemas.microsoft.com/office/drawing/2016/5/14/chartex" xmlns:mc="http://schemas.openxmlformats.org/markup-compatibility/2006" xmlns:aink="http://schemas.microsoft.com/office/drawing/2016/ink" xmlns:am3d="http://schemas.microsoft.com/office/drawing/2017/model3d" xmlns:o="urn:schemas-microsoft-com:office:office" xmlns:r="http://schemas.openxmlformats.org/officeDocument/2006/relationships" xmlns:m="http://schemas.openxmlformats.org/officeDocument/2006/math" xmlns:v="urn:schemas-microsoft-com:vml" xmlns:wp14="http://schemas.microsoft.com/office/word/2010/wordprocessingDrawing" xmlns:wp="http://schemas.openxmlformats.org/drawingml/2006/wordprocessingDrawing" xmlns:w10="urn:schemas-microsoft-com:office:word" xmlns:w="http://schemas.openxmlformats.org/wordprocessingml/2006/main" xmlns:w14="http://schemas.microsoft.com/office/word/2010/wordml" xmlns:w15="http://schemas.microsoft.com/office/word/2012/wordml" xmlns:w16cex="http://schemas.microsoft.com/office/word/2018/wordml/cex" xmlns:w16cid="http://schemas.microsoft.com/office/word/2016/wordml/cid" xmlns:w16="http://schemas.microsoft.com/office/word/2018/wordml" xmlns:w16se="http://schemas.microsoft.com/office/word/2015/wordml/symex" xmlns:wpg="http://schemas.microsoft.com/office/word/2010/wordprocessingGroup" xmlns:wpi="http://schemas.microsoft.com/office/word/2010/wordprocessingInk" xmlns:wne="http://schemas.microsoft.com/office/word/2006/wordml" xmlns:wps="http://schemas.microsoft.com/office/word/2010/wordprocessingShape" mc:Ignorable="w14 w15 w16se w16cid w16 w16cex wp14">
   <w:abstractNum w:abstractNumId="0" w15:restartNumberingAfterBreak="0">
     <w:nsid w:val="6C8627BA"/>
     <w:multiLevelType w:val="hybridMultilevel"/>
@@ -184,7 +265,7 @@
 </file>
 
 <file path=word/styles.xml><?xml version="1.0" encoding="utf-8"?>
-<w:styles xmlns:mc="http://schemas.openxmlformats.org/markup-compatibility/2006" xmlns:r="http://schemas.openxmlformats.org/officeDocument/2006/relationships" xmlns:w="http://schemas.openxmlformats.org/wordprocessingml/2006/main" xmlns:w14="http://schemas.microsoft.com/office/word/2010/wordml" xmlns:w15="http://schemas.microsoft.com/office/word/2012/wordml" xmlns:w16cid="http://schemas.microsoft.com/office/word/2016/wordml/cid" xmlns:w16se="http://schemas.microsoft.com/office/word/2015/wordml/symex" mc:Ignorable="w14 w15 w16se w16cid">
+<w:styles xmlns:mc="http://schemas.openxmlformats.org/markup-compatibility/2006" xmlns:r="http://schemas.openxmlformats.org/officeDocument/2006/relationships" xmlns:w="http://schemas.openxmlformats.org/wordprocessingml/2006/main" xmlns:w14="http://schemas.microsoft.com/office/word/2010/wordml" xmlns:w15="http://schemas.microsoft.com/office/word/2012/wordml" xmlns:w16cex="http://schemas.microsoft.com/office/word/2018/wordml/cex" xmlns:w16cid="http://schemas.microsoft.com/office/word/2016/wordml/cid" xmlns:w16="http://schemas.microsoft.com/office/word/2018/wordml" xmlns:w16se="http://schemas.microsoft.com/office/word/2015/wordml/symex" mc:Ignorable="w14 w15 w16se w16cid w16 w16cex">
   <w:docDefaults>
     <w:rPrDefault>
       <w:rPr>
@@ -200,7 +281,7 @@
       </w:pPr>
     </w:pPrDefault>
   </w:docDefaults>
-  <w:latentStyles w:defLockedState="0" w:defUIPriority="99" w:defSemiHidden="0" w:defUnhideWhenUsed="0" w:defQFormat="0" w:count="377">
+  <w:latentStyles w:defLockedState="0" w:defUIPriority="99" w:defSemiHidden="0" w:defUnhideWhenUsed="0" w:defQFormat="0" w:count="376">
     <w:lsdException w:name="Normal" w:uiPriority="0" w:qFormat="1"/>
     <w:lsdException w:name="heading 1" w:uiPriority="9" w:qFormat="1"/>
     <w:lsdException w:name="heading 2" w:semiHidden="1" w:uiPriority="9" w:unhideWhenUsed="1" w:qFormat="1"/>
@@ -577,7 +658,6 @@
     <w:lsdException w:name="Hashtag" w:semiHidden="1" w:unhideWhenUsed="1"/>
     <w:lsdException w:name="Unresolved Mention" w:semiHidden="1" w:unhideWhenUsed="1"/>
     <w:lsdException w:name="Smart Link" w:semiHidden="1" w:unhideWhenUsed="1"/>
-    <w:lsdException w:name="Smart Link Error" w:semiHidden="1" w:unhideWhenUsed="1"/>
   </w:latentStyles>
   <w:style w:type="paragraph" w:default="1" w:styleId="Normal">
     <w:name w:val="Normal"/>
@@ -620,6 +700,50 @@
       <w:ind w:left="720"/>
       <w:contextualSpacing/>
     </w:pPr>
+  </w:style>
+  <w:style w:type="paragraph" w:styleId="Header">
+    <w:name w:val="header"/>
+    <w:basedOn w:val="Normal"/>
+    <w:link w:val="HeaderChar"/>
+    <w:uiPriority w:val="99"/>
+    <w:unhideWhenUsed/>
+    <w:rsid w:val="00253246"/>
+    <w:pPr>
+      <w:tabs>
+        <w:tab w:val="center" w:pos="4513"/>
+        <w:tab w:val="right" w:pos="9026"/>
+      </w:tabs>
+      <w:spacing w:after="0" w:line="240" w:lineRule="auto"/>
+    </w:pPr>
+  </w:style>
+  <w:style w:type="character" w:customStyle="1" w:styleId="HeaderChar">
+    <w:name w:val="Header Char"/>
+    <w:basedOn w:val="DefaultParagraphFont"/>
+    <w:link w:val="Header"/>
+    <w:uiPriority w:val="99"/>
+    <w:rsid w:val="00253246"/>
+  </w:style>
+  <w:style w:type="paragraph" w:styleId="Footer">
+    <w:name w:val="footer"/>
+    <w:basedOn w:val="Normal"/>
+    <w:link w:val="FooterChar"/>
+    <w:uiPriority w:val="99"/>
+    <w:unhideWhenUsed/>
+    <w:rsid w:val="00253246"/>
+    <w:pPr>
+      <w:tabs>
+        <w:tab w:val="center" w:pos="4513"/>
+        <w:tab w:val="right" w:pos="9026"/>
+      </w:tabs>
+      <w:spacing w:after="0" w:line="240" w:lineRule="auto"/>
+    </w:pPr>
+  </w:style>
+  <w:style w:type="character" w:customStyle="1" w:styleId="FooterChar">
+    <w:name w:val="Footer Char"/>
+    <w:basedOn w:val="DefaultParagraphFont"/>
+    <w:link w:val="Footer"/>
+    <w:uiPriority w:val="99"/>
+    <w:rsid w:val="00253246"/>
   </w:style>
 </w:styles>
 </file>

</xml_diff>